<commit_message>
Add Year III sem 2
</commit_message>
<xml_diff>
--- a/Year III/sem 1/Inginerie software/curs/Curs 1. Annex 1. Existing application documentation.docx
+++ b/Year III/sem 1/Inginerie software/curs/Curs 1. Annex 1. Existing application documentation.docx
@@ -1,128 +1,66 @@
 
 <file path=word/document.xml><?xml version="1.0" encoding="utf-8"?>
-<w:document xmlns:mc="http://schemas.openxmlformats.org/markup-compatibility/2006" xmlns:o="urn:schemas-microsoft-com:office:office" xmlns:r="http://schemas.openxmlformats.org/officeDocument/2006/relationships" xmlns:m="http://schemas.openxmlformats.org/officeDocument/2006/math" xmlns:v="urn:schemas-microsoft-com:vml" xmlns:wp="http://schemas.openxmlformats.org/drawingml/2006/wordprocessingDrawing" xmlns:w10="urn:schemas-microsoft-com:office:word" xmlns:w="http://schemas.openxmlformats.org/wordprocessingml/2006/main" xmlns:wne="http://schemas.microsoft.com/office/word/2006/wordml" xmlns:sl="http://schemas.openxmlformats.org/schemaLibrary/2006/main" xmlns:a="http://schemas.openxmlformats.org/drawingml/2006/main" xmlns:pic="http://schemas.openxmlformats.org/drawingml/2006/picture" xmlns:c="http://schemas.openxmlformats.org/drawingml/2006/chart" xmlns:lc="http://schemas.openxmlformats.org/drawingml/2006/lockedCanvas" xmlns:dgm="http://schemas.openxmlformats.org/drawingml/2006/diagram" xmlns:wps="http://schemas.microsoft.com/office/word/2010/wordprocessingShape" xmlns:wpg="http://schemas.microsoft.com/office/word/2010/wordprocessingGroup" xmlns:w14="http://schemas.microsoft.com/office/word/2010/wordml" xmlns:w15="http://schemas.microsoft.com/office/word/2012/wordml">
+<w:document xmlns:wpc="http://schemas.microsoft.com/office/word/2010/wordprocessingCanvas" xmlns:cx="http://schemas.microsoft.com/office/drawing/2014/chartex" xmlns:cx1="http://schemas.microsoft.com/office/drawing/2015/9/8/chartex" xmlns:cx2="http://schemas.microsoft.com/office/drawing/2015/10/21/chartex" xmlns:cx3="http://schemas.microsoft.com/office/drawing/2016/5/9/chartex" xmlns:cx4="http://schemas.microsoft.com/office/drawing/2016/5/10/chartex" xmlns:cx5="http://schemas.microsoft.com/office/drawing/2016/5/11/chartex" xmlns:cx6="http://schemas.microsoft.com/office/drawing/2016/5/12/chartex" xmlns:cx7="http://schemas.microsoft.com/office/drawing/2016/5/13/chartex" xmlns:cx8="http://schemas.microsoft.com/office/drawing/2016/5/14/chartex" xmlns:mc="http://schemas.openxmlformats.org/markup-compatibility/2006" xmlns:aink="http://schemas.microsoft.com/office/drawing/2016/ink" xmlns:am3d="http://schemas.microsoft.com/office/drawing/2017/model3d" xmlns:o="urn:schemas-microsoft-com:office:office" xmlns:r="http://schemas.openxmlformats.org/officeDocument/2006/relationships" xmlns:m="http://schemas.openxmlformats.org/officeDocument/2006/math" xmlns:v="urn:schemas-microsoft-com:vml" xmlns:wp14="http://schemas.microsoft.com/office/word/2010/wordprocessingDrawing" xmlns:wp="http://schemas.openxmlformats.org/drawingml/2006/wordprocessingDrawing" xmlns:w10="urn:schemas-microsoft-com:office:word" xmlns:w="http://schemas.openxmlformats.org/wordprocessingml/2006/main" xmlns:w14="http://schemas.microsoft.com/office/word/2010/wordml" xmlns:w15="http://schemas.microsoft.com/office/word/2012/wordml" xmlns:w16cex="http://schemas.microsoft.com/office/word/2018/wordml/cex" xmlns:w16cid="http://schemas.microsoft.com/office/word/2016/wordml/cid" xmlns:w16="http://schemas.microsoft.com/office/word/2018/wordml" xmlns:w16sdtdh="http://schemas.microsoft.com/office/word/2020/wordml/sdtdatahash" xmlns:w16se="http://schemas.microsoft.com/office/word/2015/wordml/symex" xmlns:wpg="http://schemas.microsoft.com/office/word/2010/wordprocessingGroup" xmlns:wpi="http://schemas.microsoft.com/office/word/2010/wordprocessingInk" xmlns:wne="http://schemas.microsoft.com/office/word/2006/wordml" xmlns:wps="http://schemas.microsoft.com/office/word/2010/wordprocessingShape" mc:Ignorable="w14 w15 w16se w16cid w16 w16cex w16sdtdh wp14">
   <w:body>
     <w:p>
       <w:pPr>
         <w:pStyle w:val="Title"/>
         <w:jc w:val="center"/>
-        <w:rPr/>
-      </w:pPr>
-      <w:bookmarkStart w:colFirst="0" w:colLast="0" w:name="_eujuwjgfxkfh" w:id="0"/>
+      </w:pPr>
+      <w:bookmarkStart w:id="0" w:name="_eujuwjgfxkfh" w:colFirst="0" w:colLast="0"/>
       <w:bookmarkEnd w:id="0"/>
       <w:r>
-        <w:rPr>
-          <w:rtl w:val="0"/>
-        </w:rPr>
-        <w:t xml:space="preserve">Software Engineering 23-24</w:t>
+        <w:t>Software Engineering 23-24</w:t>
       </w:r>
     </w:p>
     <w:p>
       <w:pPr>
         <w:jc w:val="center"/>
-        <w:rPr/>
-      </w:pPr>
-      <w:r>
-        <w:rPr>
-          <w:rtl w:val="0"/>
-        </w:rPr>
-      </w:r>
+      </w:pPr>
     </w:p>
     <w:p>
       <w:pPr>
         <w:pStyle w:val="Subtitle"/>
         <w:jc w:val="center"/>
-        <w:rPr/>
-      </w:pPr>
-      <w:bookmarkStart w:colFirst="0" w:colLast="0" w:name="_3c71kp8td4hc" w:id="1"/>
+      </w:pPr>
+      <w:bookmarkStart w:id="1" w:name="_3c71kp8td4hc" w:colFirst="0" w:colLast="0"/>
       <w:bookmarkEnd w:id="1"/>
       <w:r>
-        <w:rPr>
-          <w:rtl w:val="0"/>
-        </w:rPr>
-        <w:t xml:space="preserve">Documenting the existing application from MDS</w:t>
-      </w:r>
-    </w:p>
-    <w:p>
-      <w:pPr>
-        <w:rPr/>
-      </w:pPr>
-      <w:r>
-        <w:rPr>
-          <w:rtl w:val="0"/>
-        </w:rPr>
-      </w:r>
-    </w:p>
+        <w:t>Documenting the existing application from MDS</w:t>
+      </w:r>
+    </w:p>
+    <w:p/>
     <w:p>
       <w:pPr>
         <w:jc w:val="both"/>
-        <w:rPr/>
-      </w:pPr>
-      <w:r>
-        <w:rPr>
-          <w:rtl w:val="0"/>
-        </w:rPr>
-        <w:t xml:space="preserve">This document is addressed to the software engineering teams part of the Software Engineering Course 2023-2024 of the Informatics programme. This document provides information on the required documents that describe the existing software project that the team wants to continue.</w:t>
-      </w:r>
-    </w:p>
-    <w:p>
-      <w:pPr>
-        <w:rPr/>
-      </w:pPr>
-      <w:r>
-        <w:rPr>
-          <w:rtl w:val="0"/>
-        </w:rPr>
-      </w:r>
-    </w:p>
-    <w:p>
-      <w:pPr>
-        <w:rPr/>
-      </w:pPr>
-      <w:r>
-        <w:rPr>
-          <w:rtl w:val="0"/>
-        </w:rPr>
-        <w:t xml:space="preserve">You will need to provide:</w:t>
-      </w:r>
-    </w:p>
-    <w:p>
-      <w:pPr>
-        <w:rPr/>
-      </w:pPr>
-      <w:r>
-        <w:rPr>
-          <w:rtl w:val="0"/>
-        </w:rPr>
-      </w:r>
-    </w:p>
+      </w:pPr>
+      <w:r>
+        <w:t>This document is addressed to the software engineering teams part of the Software Engineering Course 2023-2024 of the Informatics programme. This document provides information on the required documents that describe the existing software project that the team wants to continue.</w:t>
+      </w:r>
+    </w:p>
+    <w:p/>
+    <w:p>
+      <w:r>
+        <w:t>You will need to provide:</w:t>
+      </w:r>
+    </w:p>
+    <w:p/>
     <w:p>
       <w:pPr>
         <w:numPr>
           <w:ilvl w:val="0"/>
           <w:numId w:val="1"/>
         </w:numPr>
-        <w:ind w:left="720" w:hanging="360"/>
-        <w:rPr>
-          <w:u w:val="none"/>
-        </w:rPr>
-      </w:pPr>
-      <w:r>
-        <w:rPr>
-          <w:rtl w:val="0"/>
-        </w:rPr>
-        <w:t xml:space="preserve">The list of initial project requirements</w:t>
+      </w:pPr>
+      <w:r>
+        <w:t>The list of initial project requirements</w:t>
       </w:r>
     </w:p>
     <w:p>
       <w:pPr>
         <w:ind w:firstLine="720"/>
-        <w:rPr/>
-      </w:pPr>
-      <w:r>
-        <w:rPr>
-          <w:rtl w:val="0"/>
-        </w:rPr>
+      </w:pPr>
+      <w:r>
         <w:t xml:space="preserve">Provide the list of User Stories that you provided for the initial project. </w:t>
       </w:r>
     </w:p>
@@ -132,65 +70,40 @@
           <w:ilvl w:val="1"/>
           <w:numId w:val="1"/>
         </w:numPr>
-        <w:ind w:left="1440" w:hanging="360"/>
-        <w:rPr>
-          <w:u w:val="none"/>
-        </w:rPr>
-      </w:pPr>
-      <w:r>
-        <w:rPr>
-          <w:rtl w:val="0"/>
-        </w:rPr>
-        <w:t xml:space="preserve">The list of User Stories that were completed in the application.</w:t>
-      </w:r>
-    </w:p>
-    <w:p>
-      <w:pPr>
-        <w:rPr/>
-      </w:pPr>
-      <w:r>
-        <w:rPr>
-          <w:rtl w:val="0"/>
-        </w:rPr>
+      </w:pPr>
+      <w:r>
+        <w:t>The list of User Stories that were completed in the application.</w:t>
+      </w:r>
+    </w:p>
+    <w:p>
+      <w:r>
         <w:tab/>
-        <w:t xml:space="preserve">For the unachieved or incomplete User Stories, describe:</w:t>
-      </w:r>
-    </w:p>
-    <w:p>
-      <w:pPr>
-        <w:rPr/>
-      </w:pPr>
-      <w:r>
-        <w:rPr>
-          <w:rtl w:val="0"/>
-        </w:rPr>
+        <w:t>For the unachieved or incomplete User Stories, describe:</w:t>
+      </w:r>
+    </w:p>
+    <w:p>
+      <w:r>
         <w:tab/>
+      </w:r>
+      <w:r>
         <w:tab/>
-        <w:t xml:space="preserve">I. Why the User Story wasn’t achieved (partially or at all)</w:t>
-      </w:r>
-    </w:p>
-    <w:p>
-      <w:pPr>
-        <w:rPr/>
-      </w:pPr>
-      <w:r>
-        <w:rPr>
-          <w:rtl w:val="0"/>
-        </w:rPr>
+        <w:t>I. Why the User Story wasn’t achieved (partially or at all)</w:t>
+      </w:r>
+    </w:p>
+    <w:p>
+      <w:r>
         <w:tab/>
+      </w:r>
+      <w:r>
         <w:tab/>
-        <w:t xml:space="preserve">II. If the User Story should be developed in the following development phase</w:t>
-      </w:r>
-    </w:p>
-    <w:p>
-      <w:pPr>
-        <w:rPr/>
-      </w:pPr>
-      <w:r>
-        <w:rPr>
-          <w:rtl w:val="0"/>
-        </w:rPr>
+        <w:t>II. If the User Story should be developed in the following development phase</w:t>
+      </w:r>
+    </w:p>
+    <w:p>
+      <w:r>
         <w:tab/>
+      </w:r>
+      <w:r>
         <w:tab/>
         <w:t xml:space="preserve">III. Some tactics that should be used in order to ensure that the US will be achieved. </w:t>
       </w:r>
@@ -201,69 +114,32 @@
           <w:ilvl w:val="0"/>
           <w:numId w:val="1"/>
         </w:numPr>
-        <w:ind w:left="720" w:hanging="360"/>
-        <w:rPr>
-          <w:u w:val="none"/>
-        </w:rPr>
-      </w:pPr>
-      <w:r>
-        <w:rPr>
-          <w:rtl w:val="0"/>
-        </w:rPr>
-        <w:t xml:space="preserve">Team description</w:t>
-      </w:r>
-    </w:p>
-    <w:p>
-      <w:pPr>
-        <w:ind w:left="0" w:firstLine="0"/>
-        <w:rPr/>
-      </w:pPr>
-      <w:r>
-        <w:rPr>
-          <w:rtl w:val="0"/>
-        </w:rPr>
+      </w:pPr>
+      <w:r>
+        <w:t>Team description</w:t>
+      </w:r>
+    </w:p>
+    <w:p>
+      <w:r>
         <w:tab/>
         <w:t xml:space="preserve">Include a list of the team members that collaborated on the MDS project, their roles, responsibilities, and if you predict any changes on these. </w:t>
       </w:r>
     </w:p>
-    <w:p>
-      <w:pPr>
-        <w:rPr/>
-      </w:pPr>
-      <w:r>
-        <w:rPr>
-          <w:rtl w:val="0"/>
-        </w:rPr>
-      </w:r>
-    </w:p>
+    <w:p/>
     <w:p>
       <w:pPr>
         <w:numPr>
           <w:ilvl w:val="0"/>
           <w:numId w:val="1"/>
         </w:numPr>
-        <w:ind w:left="720" w:hanging="360"/>
-        <w:rPr>
-          <w:u w:val="none"/>
-        </w:rPr>
-      </w:pPr>
-      <w:r>
-        <w:rPr>
-          <w:rtl w:val="0"/>
-        </w:rPr>
-        <w:t xml:space="preserve">Software Architecture Report</w:t>
-      </w:r>
-    </w:p>
-    <w:p>
-      <w:pPr>
-        <w:ind w:left="0" w:firstLine="0"/>
-        <w:rPr/>
-      </w:pPr>
-      <w:r>
-        <w:rPr>
-          <w:rtl w:val="0"/>
-        </w:rPr>
-        <w:t xml:space="preserve">Explain what are the architectural decisions that you have made in the previous iteration, and comment on the effectiveness of those decisions. You are expected to use the diagrams that you previously created in order to explain these decisions.</w:t>
+      </w:pPr>
+      <w:r>
+        <w:t>Software Architecture Report</w:t>
+      </w:r>
+    </w:p>
+    <w:p>
+      <w:r>
+        <w:t>Explain what are the architectural decisions that you have made in the previous iteration, and comment on the effectiveness of those decisions. You are expected to use the diagrams that you previously created in order to explain these decisions.</w:t>
       </w:r>
     </w:p>
     <w:p>
@@ -272,16 +148,9 @@
           <w:ilvl w:val="1"/>
           <w:numId w:val="1"/>
         </w:numPr>
-        <w:ind w:left="1440" w:hanging="360"/>
-        <w:rPr>
-          <w:u w:val="none"/>
-        </w:rPr>
-      </w:pPr>
-      <w:r>
-        <w:rPr>
-          <w:rtl w:val="0"/>
-        </w:rPr>
-        <w:t xml:space="preserve">What are the technologies that you have used, and why?</w:t>
+      </w:pPr>
+      <w:r>
+        <w:t>What are the technologies that you have used, and why?</w:t>
       </w:r>
     </w:p>
     <w:p>
@@ -290,16 +159,9 @@
           <w:ilvl w:val="1"/>
           <w:numId w:val="1"/>
         </w:numPr>
-        <w:ind w:left="1440" w:hanging="360"/>
-        <w:rPr>
-          <w:u w:val="none"/>
-        </w:rPr>
-      </w:pPr>
-      <w:r>
-        <w:rPr>
-          <w:rtl w:val="0"/>
-        </w:rPr>
-        <w:t xml:space="preserve">What are the architectural patterns you have implemented and were they appropriate, and why?</w:t>
+      </w:pPr>
+      <w:r>
+        <w:t>What are the architectural patterns you have implemented and were they appropriate, and why?</w:t>
       </w:r>
     </w:p>
     <w:p>
@@ -308,16 +170,17 @@
           <w:ilvl w:val="1"/>
           <w:numId w:val="1"/>
         </w:numPr>
-        <w:ind w:left="1440" w:hanging="360"/>
-        <w:rPr>
-          <w:u w:val="none"/>
-        </w:rPr>
-      </w:pPr>
-      <w:r>
-        <w:rPr>
-          <w:rtl w:val="0"/>
-        </w:rPr>
-        <w:t xml:space="preserve">Were the coding principles established enforced successfully? (For example if you included linting in the application, did you respect it? Did you try to implement coding standards and practices?</w:t>
+      </w:pPr>
+      <w:r>
+        <w:t xml:space="preserve">Were the coding principles established enforced successfully? (For </w:t>
+      </w:r>
+      <w:proofErr w:type="gramStart"/>
+      <w:r>
+        <w:t>example</w:t>
+      </w:r>
+      <w:proofErr w:type="gramEnd"/>
+      <w:r>
+        <w:t xml:space="preserve"> if you included linting in the application, did you respect it? Did you try to implement coding standards and practices?</w:t>
       </w:r>
     </w:p>
     <w:p>
@@ -326,16 +189,9 @@
           <w:ilvl w:val="1"/>
           <w:numId w:val="1"/>
         </w:numPr>
-        <w:ind w:left="1440" w:hanging="360"/>
-        <w:rPr>
-          <w:u w:val="none"/>
-        </w:rPr>
-      </w:pPr>
-      <w:r>
-        <w:rPr>
-          <w:rtl w:val="0"/>
-        </w:rPr>
-        <w:t xml:space="preserve">What are the faults that were discovered during development that haven’t been addressed by the time of delivery?</w:t>
+      </w:pPr>
+      <w:r>
+        <w:t>What are the faults that were discovered during development that haven’t been addressed by the time of delivery?</w:t>
       </w:r>
     </w:p>
     <w:p>
@@ -344,51 +200,34 @@
           <w:ilvl w:val="1"/>
           <w:numId w:val="1"/>
         </w:numPr>
-        <w:ind w:left="1440" w:hanging="360"/>
-        <w:rPr>
-          <w:u w:val="none"/>
-        </w:rPr>
-      </w:pPr>
-      <w:r>
-        <w:rPr>
-          <w:rtl w:val="0"/>
-        </w:rPr>
-        <w:t xml:space="preserve">Does any part of the project require refactoring?</w:t>
-      </w:r>
-    </w:p>
-    <w:p>
-      <w:pPr>
-        <w:rPr/>
-      </w:pPr>
-      <w:r>
-        <w:rPr>
-          <w:rtl w:val="0"/>
-        </w:rPr>
-      </w:r>
-    </w:p>
-    <w:p>
-      <w:pPr>
-        <w:rPr/>
-      </w:pPr>
-      <w:r>
-        <w:rPr>
-          <w:rtl w:val="0"/>
-        </w:rPr>
-        <w:t xml:space="preserve">Include the link to the MDS repository.</w:t>
-      </w:r>
-    </w:p>
+      </w:pPr>
+      <w:r>
+        <w:t>Does any part of the project require refactoring?</w:t>
+      </w:r>
+    </w:p>
+    <w:p/>
+    <w:p>
+      <w:r>
+        <w:t>Include the link to the MDS repository.</w:t>
+      </w:r>
+    </w:p>
+    <w:p/>
     <w:sectPr>
-      <w:pgSz w:h="16834" w:w="11909" w:orient="portrait"/>
-      <w:pgMar w:bottom="1440" w:top="1440" w:left="1440" w:right="1440" w:header="720" w:footer="720"/>
+      <w:pgSz w:w="11909" w:h="16834"/>
+      <w:pgMar w:top="1440" w:right="1440" w:bottom="1440" w:left="1440" w:header="720" w:footer="720" w:gutter="0"/>
       <w:pgNumType w:start="1"/>
+      <w:cols w:space="720"/>
     </w:sectPr>
   </w:body>
 </w:document>
 </file>
 
 <file path=word/numbering.xml><?xml version="1.0" encoding="utf-8"?>
-<w:numbering xmlns:mc="http://schemas.openxmlformats.org/markup-compatibility/2006" xmlns:o="urn:schemas-microsoft-com:office:office" xmlns:r="http://schemas.openxmlformats.org/officeDocument/2006/relationships" xmlns:m="http://schemas.openxmlformats.org/officeDocument/2006/math" xmlns:v="urn:schemas-microsoft-com:vml" xmlns:wp="http://schemas.openxmlformats.org/drawingml/2006/wordprocessingDrawing" xmlns:w10="urn:schemas-microsoft-com:office:word" xmlns:w="http://schemas.openxmlformats.org/wordprocessingml/2006/main" xmlns:wne="http://schemas.microsoft.com/office/word/2006/wordml" xmlns:sl="http://schemas.openxmlformats.org/schemaLibrary/2006/main" xmlns:a="http://schemas.openxmlformats.org/drawingml/2006/main" xmlns:pic="http://schemas.openxmlformats.org/drawingml/2006/picture" xmlns:c="http://schemas.openxmlformats.org/drawingml/2006/chart" xmlns:lc="http://schemas.openxmlformats.org/drawingml/2006/lockedCanvas" xmlns:dgm="http://schemas.openxmlformats.org/drawingml/2006/diagram" xmlns:wps="http://schemas.microsoft.com/office/word/2010/wordprocessingShape" xmlns:wpg="http://schemas.microsoft.com/office/word/2010/wordprocessingGroup" xmlns:w14="http://schemas.microsoft.com/office/word/2010/wordml" xmlns:w15="http://schemas.microsoft.com/office/word/2012/wordml">
-  <w:abstractNum w:abstractNumId="1">
+<w:numbering xmlns:wpc="http://schemas.microsoft.com/office/word/2010/wordprocessingCanvas" xmlns:cx="http://schemas.microsoft.com/office/drawing/2014/chartex" xmlns:cx1="http://schemas.microsoft.com/office/drawing/2015/9/8/chartex" xmlns:cx2="http://schemas.microsoft.com/office/drawing/2015/10/21/chartex" xmlns:cx3="http://schemas.microsoft.com/office/drawing/2016/5/9/chartex" xmlns:cx4="http://schemas.microsoft.com/office/drawing/2016/5/10/chartex" xmlns:cx5="http://schemas.microsoft.com/office/drawing/2016/5/11/chartex" xmlns:cx6="http://schemas.microsoft.com/office/drawing/2016/5/12/chartex" xmlns:cx7="http://schemas.microsoft.com/office/drawing/2016/5/13/chartex" xmlns:cx8="http://schemas.microsoft.com/office/drawing/2016/5/14/chartex" xmlns:mc="http://schemas.openxmlformats.org/markup-compatibility/2006" xmlns:aink="http://schemas.microsoft.com/office/drawing/2016/ink" xmlns:am3d="http://schemas.microsoft.com/office/drawing/2017/model3d" xmlns:o="urn:schemas-microsoft-com:office:office" xmlns:r="http://schemas.openxmlformats.org/officeDocument/2006/relationships" xmlns:m="http://schemas.openxmlformats.org/officeDocument/2006/math" xmlns:v="urn:schemas-microsoft-com:vml" xmlns:wp14="http://schemas.microsoft.com/office/word/2010/wordprocessingDrawing" xmlns:wp="http://schemas.openxmlformats.org/drawingml/2006/wordprocessingDrawing" xmlns:w10="urn:schemas-microsoft-com:office:word" xmlns:w="http://schemas.openxmlformats.org/wordprocessingml/2006/main" xmlns:w14="http://schemas.microsoft.com/office/word/2010/wordml" xmlns:w15="http://schemas.microsoft.com/office/word/2012/wordml" xmlns:w16cex="http://schemas.microsoft.com/office/word/2018/wordml/cex" xmlns:w16cid="http://schemas.microsoft.com/office/word/2016/wordml/cid" xmlns:w16="http://schemas.microsoft.com/office/word/2018/wordml" xmlns:w16sdtdh="http://schemas.microsoft.com/office/word/2020/wordml/sdtdatahash" xmlns:w16se="http://schemas.microsoft.com/office/word/2015/wordml/symex" xmlns:wpg="http://schemas.microsoft.com/office/word/2010/wordprocessingGroup" xmlns:wpi="http://schemas.microsoft.com/office/word/2010/wordprocessingInk" xmlns:wne="http://schemas.microsoft.com/office/word/2006/wordml" xmlns:wps="http://schemas.microsoft.com/office/word/2010/wordprocessingShape" mc:Ignorable="w14 w15 w16se w16cid w16 w16cex w16sdtdh wp14">
+  <w:abstractNum w:abstractNumId="0" w15:restartNumberingAfterBreak="0">
+    <w:nsid w:val="79852C30"/>
+    <w:multiLevelType w:val="multilevel"/>
+    <w:tmpl w:val="B950CA68"/>
     <w:lvl w:ilvl="0">
       <w:start w:val="1"/>
       <w:numFmt w:val="decimal"/>
@@ -499,20 +338,20 @@
     </w:lvl>
   </w:abstractNum>
   <w:num w:numId="1">
-    <w:abstractNumId w:val="1"/>
+    <w:abstractNumId w:val="0"/>
   </w:num>
 </w:numbering>
 </file>
 
 <file path=word/styles.xml><?xml version="1.0" encoding="utf-8"?>
-<w:styles xmlns:mc="http://schemas.openxmlformats.org/markup-compatibility/2006" xmlns:o="urn:schemas-microsoft-com:office:office" xmlns:r="http://schemas.openxmlformats.org/officeDocument/2006/relationships" xmlns:m="http://schemas.openxmlformats.org/officeDocument/2006/math" xmlns:v="urn:schemas-microsoft-com:vml" xmlns:wp="http://schemas.openxmlformats.org/drawingml/2006/wordprocessingDrawing" xmlns:w10="urn:schemas-microsoft-com:office:word" xmlns:w="http://schemas.openxmlformats.org/wordprocessingml/2006/main" xmlns:wne="http://schemas.microsoft.com/office/word/2006/wordml" xmlns:sl="http://schemas.openxmlformats.org/schemaLibrary/2006/main" xmlns:a="http://schemas.openxmlformats.org/drawingml/2006/main" xmlns:pic="http://schemas.openxmlformats.org/drawingml/2006/picture" xmlns:c="http://schemas.openxmlformats.org/drawingml/2006/chart" xmlns:lc="http://schemas.openxmlformats.org/drawingml/2006/lockedCanvas" xmlns:dgm="http://schemas.openxmlformats.org/drawingml/2006/diagram" xmlns:wps="http://schemas.microsoft.com/office/word/2010/wordprocessingShape" xmlns:wpg="http://schemas.microsoft.com/office/word/2010/wordprocessingGroup" xmlns:w14="http://schemas.microsoft.com/office/word/2010/wordml" xmlns:w15="http://schemas.microsoft.com/office/word/2012/wordml">
+<w:styles xmlns:mc="http://schemas.openxmlformats.org/markup-compatibility/2006" xmlns:r="http://schemas.openxmlformats.org/officeDocument/2006/relationships" xmlns:w="http://schemas.openxmlformats.org/wordprocessingml/2006/main" xmlns:w14="http://schemas.microsoft.com/office/word/2010/wordml" xmlns:w15="http://schemas.microsoft.com/office/word/2012/wordml" xmlns:w16cex="http://schemas.microsoft.com/office/word/2018/wordml/cex" xmlns:w16cid="http://schemas.microsoft.com/office/word/2016/wordml/cid" xmlns:w16="http://schemas.microsoft.com/office/word/2018/wordml" xmlns:w16sdtdh="http://schemas.microsoft.com/office/word/2020/wordml/sdtdatahash" xmlns:w16se="http://schemas.microsoft.com/office/word/2015/wordml/symex" mc:Ignorable="w14 w15 w16se w16cid w16 w16cex w16sdtdh">
   <w:docDefaults>
     <w:rPrDefault>
       <w:rPr>
-        <w:rFonts w:ascii="Arial" w:cs="Arial" w:eastAsia="Arial" w:hAnsi="Arial"/>
+        <w:rFonts w:ascii="Arial" w:eastAsia="Arial" w:hAnsi="Arial" w:cs="Arial"/>
         <w:sz w:val="22"/>
         <w:szCs w:val="22"/>
-        <w:lang w:val="en_GB"/>
+        <w:lang w:val="en-GB" w:eastAsia="en-US" w:bidi="ar-SA"/>
       </w:rPr>
     </w:rPrDefault>
     <w:pPrDefault>
@@ -521,21 +360,399 @@
       </w:pPr>
     </w:pPrDefault>
   </w:docDefaults>
-  <w:style w:type="paragraph" w:styleId="Normal" w:default="1">
-    <w:name w:val="normal"/>
-  </w:style>
-  <w:style w:type="table" w:styleId="TableNormal" w:default="1">
-    <w:name w:val="Table Normal"/>
+  <w:latentStyles w:defLockedState="0" w:defUIPriority="99" w:defSemiHidden="0" w:defUnhideWhenUsed="0" w:defQFormat="0" w:count="376">
+    <w:lsdException w:name="Normal" w:uiPriority="0" w:qFormat="1"/>
+    <w:lsdException w:name="heading 1" w:uiPriority="9" w:qFormat="1"/>
+    <w:lsdException w:name="heading 2" w:semiHidden="1" w:uiPriority="9" w:unhideWhenUsed="1" w:qFormat="1"/>
+    <w:lsdException w:name="heading 3" w:semiHidden="1" w:uiPriority="9" w:unhideWhenUsed="1" w:qFormat="1"/>
+    <w:lsdException w:name="heading 4" w:semiHidden="1" w:uiPriority="9" w:unhideWhenUsed="1" w:qFormat="1"/>
+    <w:lsdException w:name="heading 5" w:semiHidden="1" w:uiPriority="9" w:unhideWhenUsed="1" w:qFormat="1"/>
+    <w:lsdException w:name="heading 6" w:semiHidden="1" w:uiPriority="9" w:unhideWhenUsed="1" w:qFormat="1"/>
+    <w:lsdException w:name="heading 7" w:semiHidden="1" w:uiPriority="9" w:unhideWhenUsed="1" w:qFormat="1"/>
+    <w:lsdException w:name="heading 8" w:semiHidden="1" w:uiPriority="9" w:unhideWhenUsed="1" w:qFormat="1"/>
+    <w:lsdException w:name="heading 9" w:semiHidden="1" w:uiPriority="9" w:unhideWhenUsed="1" w:qFormat="1"/>
+    <w:lsdException w:name="index 1" w:semiHidden="1" w:unhideWhenUsed="1"/>
+    <w:lsdException w:name="index 2" w:semiHidden="1" w:unhideWhenUsed="1"/>
+    <w:lsdException w:name="index 3" w:semiHidden="1" w:unhideWhenUsed="1"/>
+    <w:lsdException w:name="index 4" w:semiHidden="1" w:unhideWhenUsed="1"/>
+    <w:lsdException w:name="index 5" w:semiHidden="1" w:unhideWhenUsed="1"/>
+    <w:lsdException w:name="index 6" w:semiHidden="1" w:unhideWhenUsed="1"/>
+    <w:lsdException w:name="index 7" w:semiHidden="1" w:unhideWhenUsed="1"/>
+    <w:lsdException w:name="index 8" w:semiHidden="1" w:unhideWhenUsed="1"/>
+    <w:lsdException w:name="index 9" w:semiHidden="1" w:unhideWhenUsed="1"/>
+    <w:lsdException w:name="toc 1" w:semiHidden="1" w:uiPriority="39" w:unhideWhenUsed="1"/>
+    <w:lsdException w:name="toc 2" w:semiHidden="1" w:uiPriority="39" w:unhideWhenUsed="1"/>
+    <w:lsdException w:name="toc 3" w:semiHidden="1" w:uiPriority="39" w:unhideWhenUsed="1"/>
+    <w:lsdException w:name="toc 4" w:semiHidden="1" w:uiPriority="39" w:unhideWhenUsed="1"/>
+    <w:lsdException w:name="toc 5" w:semiHidden="1" w:uiPriority="39" w:unhideWhenUsed="1"/>
+    <w:lsdException w:name="toc 6" w:semiHidden="1" w:uiPriority="39" w:unhideWhenUsed="1"/>
+    <w:lsdException w:name="toc 7" w:semiHidden="1" w:uiPriority="39" w:unhideWhenUsed="1"/>
+    <w:lsdException w:name="toc 8" w:semiHidden="1" w:uiPriority="39" w:unhideWhenUsed="1"/>
+    <w:lsdException w:name="toc 9" w:semiHidden="1" w:uiPriority="39" w:unhideWhenUsed="1"/>
+    <w:lsdException w:name="Normal Indent" w:semiHidden="1" w:unhideWhenUsed="1"/>
+    <w:lsdException w:name="footnote text" w:semiHidden="1" w:unhideWhenUsed="1"/>
+    <w:lsdException w:name="annotation text" w:semiHidden="1" w:unhideWhenUsed="1"/>
+    <w:lsdException w:name="header" w:semiHidden="1" w:unhideWhenUsed="1"/>
+    <w:lsdException w:name="footer" w:semiHidden="1" w:unhideWhenUsed="1"/>
+    <w:lsdException w:name="index heading" w:semiHidden="1" w:unhideWhenUsed="1"/>
+    <w:lsdException w:name="caption" w:semiHidden="1" w:uiPriority="35" w:unhideWhenUsed="1" w:qFormat="1"/>
+    <w:lsdException w:name="table of figures" w:semiHidden="1" w:unhideWhenUsed="1"/>
+    <w:lsdException w:name="envelope address" w:semiHidden="1" w:unhideWhenUsed="1"/>
+    <w:lsdException w:name="envelope return" w:semiHidden="1" w:unhideWhenUsed="1"/>
+    <w:lsdException w:name="footnote reference" w:semiHidden="1" w:unhideWhenUsed="1"/>
+    <w:lsdException w:name="annotation reference" w:semiHidden="1" w:unhideWhenUsed="1"/>
+    <w:lsdException w:name="line number" w:semiHidden="1" w:unhideWhenUsed="1"/>
+    <w:lsdException w:name="page number" w:semiHidden="1" w:unhideWhenUsed="1"/>
+    <w:lsdException w:name="endnote reference" w:semiHidden="1" w:unhideWhenUsed="1"/>
+    <w:lsdException w:name="endnote text" w:semiHidden="1" w:unhideWhenUsed="1"/>
+    <w:lsdException w:name="table of authorities" w:semiHidden="1" w:unhideWhenUsed="1"/>
+    <w:lsdException w:name="macro" w:semiHidden="1" w:unhideWhenUsed="1"/>
+    <w:lsdException w:name="toa heading" w:semiHidden="1" w:unhideWhenUsed="1"/>
+    <w:lsdException w:name="List" w:semiHidden="1" w:unhideWhenUsed="1"/>
+    <w:lsdException w:name="List Bullet" w:semiHidden="1" w:unhideWhenUsed="1"/>
+    <w:lsdException w:name="List Number" w:semiHidden="1" w:unhideWhenUsed="1"/>
+    <w:lsdException w:name="List 2" w:semiHidden="1" w:unhideWhenUsed="1"/>
+    <w:lsdException w:name="List 3" w:semiHidden="1" w:unhideWhenUsed="1"/>
+    <w:lsdException w:name="List 4" w:semiHidden="1" w:unhideWhenUsed="1"/>
+    <w:lsdException w:name="List 5" w:semiHidden="1" w:unhideWhenUsed="1"/>
+    <w:lsdException w:name="List Bullet 2" w:semiHidden="1" w:unhideWhenUsed="1"/>
+    <w:lsdException w:name="List Bullet 3" w:semiHidden="1" w:unhideWhenUsed="1"/>
+    <w:lsdException w:name="List Bullet 4" w:semiHidden="1" w:unhideWhenUsed="1"/>
+    <w:lsdException w:name="List Bullet 5" w:semiHidden="1" w:unhideWhenUsed="1"/>
+    <w:lsdException w:name="List Number 2" w:semiHidden="1" w:unhideWhenUsed="1"/>
+    <w:lsdException w:name="List Number 3" w:semiHidden="1" w:unhideWhenUsed="1"/>
+    <w:lsdException w:name="List Number 4" w:semiHidden="1" w:unhideWhenUsed="1"/>
+    <w:lsdException w:name="List Number 5" w:semiHidden="1" w:unhideWhenUsed="1"/>
+    <w:lsdException w:name="Title" w:uiPriority="10" w:qFormat="1"/>
+    <w:lsdException w:name="Closing" w:semiHidden="1" w:unhideWhenUsed="1"/>
+    <w:lsdException w:name="Signature" w:semiHidden="1" w:unhideWhenUsed="1"/>
+    <w:lsdException w:name="Default Paragraph Font" w:semiHidden="1" w:uiPriority="1" w:unhideWhenUsed="1"/>
+    <w:lsdException w:name="Body Text" w:semiHidden="1" w:unhideWhenUsed="1"/>
+    <w:lsdException w:name="Body Text Indent" w:semiHidden="1" w:unhideWhenUsed="1"/>
+    <w:lsdException w:name="List Continue" w:semiHidden="1" w:unhideWhenUsed="1"/>
+    <w:lsdException w:name="List Continue 2" w:semiHidden="1" w:unhideWhenUsed="1"/>
+    <w:lsdException w:name="List Continue 3" w:semiHidden="1" w:unhideWhenUsed="1"/>
+    <w:lsdException w:name="List Continue 4" w:semiHidden="1" w:unhideWhenUsed="1"/>
+    <w:lsdException w:name="List Continue 5" w:semiHidden="1" w:unhideWhenUsed="1"/>
+    <w:lsdException w:name="Message Header" w:semiHidden="1" w:unhideWhenUsed="1"/>
+    <w:lsdException w:name="Subtitle" w:uiPriority="11" w:qFormat="1"/>
+    <w:lsdException w:name="Salutation" w:semiHidden="1" w:unhideWhenUsed="1"/>
+    <w:lsdException w:name="Date" w:semiHidden="1" w:unhideWhenUsed="1"/>
+    <w:lsdException w:name="Body Text First Indent" w:semiHidden="1" w:unhideWhenUsed="1"/>
+    <w:lsdException w:name="Body Text First Indent 2" w:semiHidden="1" w:unhideWhenUsed="1"/>
+    <w:lsdException w:name="Note Heading" w:semiHidden="1" w:unhideWhenUsed="1"/>
+    <w:lsdException w:name="Body Text 2" w:semiHidden="1" w:unhideWhenUsed="1"/>
+    <w:lsdException w:name="Body Text 3" w:semiHidden="1" w:unhideWhenUsed="1"/>
+    <w:lsdException w:name="Body Text Indent 2" w:semiHidden="1" w:unhideWhenUsed="1"/>
+    <w:lsdException w:name="Body Text Indent 3" w:semiHidden="1" w:unhideWhenUsed="1"/>
+    <w:lsdException w:name="Block Text" w:semiHidden="1" w:unhideWhenUsed="1"/>
+    <w:lsdException w:name="Hyperlink" w:semiHidden="1" w:unhideWhenUsed="1"/>
+    <w:lsdException w:name="FollowedHyperlink" w:semiHidden="1" w:unhideWhenUsed="1"/>
+    <w:lsdException w:name="Strong" w:uiPriority="22" w:qFormat="1"/>
+    <w:lsdException w:name="Emphasis" w:uiPriority="20" w:qFormat="1"/>
+    <w:lsdException w:name="Document Map" w:semiHidden="1" w:unhideWhenUsed="1"/>
+    <w:lsdException w:name="Plain Text" w:semiHidden="1" w:unhideWhenUsed="1"/>
+    <w:lsdException w:name="E-mail Signature" w:semiHidden="1" w:unhideWhenUsed="1"/>
+    <w:lsdException w:name="HTML Top of Form" w:semiHidden="1" w:unhideWhenUsed="1"/>
+    <w:lsdException w:name="HTML Bottom of Form" w:semiHidden="1" w:unhideWhenUsed="1"/>
+    <w:lsdException w:name="Normal (Web)" w:semiHidden="1" w:unhideWhenUsed="1"/>
+    <w:lsdException w:name="HTML Acronym" w:semiHidden="1" w:unhideWhenUsed="1"/>
+    <w:lsdException w:name="HTML Address" w:semiHidden="1" w:unhideWhenUsed="1"/>
+    <w:lsdException w:name="HTML Cite" w:semiHidden="1" w:unhideWhenUsed="1"/>
+    <w:lsdException w:name="HTML Code" w:semiHidden="1" w:unhideWhenUsed="1"/>
+    <w:lsdException w:name="HTML Definition" w:semiHidden="1" w:unhideWhenUsed="1"/>
+    <w:lsdException w:name="HTML Keyboard" w:semiHidden="1" w:unhideWhenUsed="1"/>
+    <w:lsdException w:name="HTML Preformatted" w:semiHidden="1" w:unhideWhenUsed="1"/>
+    <w:lsdException w:name="HTML Sample" w:semiHidden="1" w:unhideWhenUsed="1"/>
+    <w:lsdException w:name="HTML Typewriter" w:semiHidden="1" w:unhideWhenUsed="1"/>
+    <w:lsdException w:name="HTML Variable" w:semiHidden="1" w:unhideWhenUsed="1"/>
+    <w:lsdException w:name="Normal Table" w:semiHidden="1" w:unhideWhenUsed="1"/>
+    <w:lsdException w:name="annotation subject" w:semiHidden="1" w:unhideWhenUsed="1"/>
+    <w:lsdException w:name="No List" w:semiHidden="1" w:unhideWhenUsed="1"/>
+    <w:lsdException w:name="Outline List 1" w:semiHidden="1" w:unhideWhenUsed="1"/>
+    <w:lsdException w:name="Outline List 2" w:semiHidden="1" w:unhideWhenUsed="1"/>
+    <w:lsdException w:name="Outline List 3" w:semiHidden="1" w:unhideWhenUsed="1"/>
+    <w:lsdException w:name="Table Simple 1" w:semiHidden="1" w:unhideWhenUsed="1"/>
+    <w:lsdException w:name="Table Simple 2" w:semiHidden="1" w:unhideWhenUsed="1"/>
+    <w:lsdException w:name="Table Simple 3" w:semiHidden="1" w:unhideWhenUsed="1"/>
+    <w:lsdException w:name="Table Classic 1" w:semiHidden="1" w:unhideWhenUsed="1"/>
+    <w:lsdException w:name="Table Classic 2" w:semiHidden="1" w:unhideWhenUsed="1"/>
+    <w:lsdException w:name="Table Classic 3" w:semiHidden="1" w:unhideWhenUsed="1"/>
+    <w:lsdException w:name="Table Classic 4" w:semiHidden="1" w:unhideWhenUsed="1"/>
+    <w:lsdException w:name="Table Colorful 1" w:semiHidden="1" w:unhideWhenUsed="1"/>
+    <w:lsdException w:name="Table Colorful 2" w:semiHidden="1" w:unhideWhenUsed="1"/>
+    <w:lsdException w:name="Table Colorful 3" w:semiHidden="1" w:unhideWhenUsed="1"/>
+    <w:lsdException w:name="Table Columns 1" w:semiHidden="1" w:unhideWhenUsed="1"/>
+    <w:lsdException w:name="Table Columns 2" w:semiHidden="1" w:unhideWhenUsed="1"/>
+    <w:lsdException w:name="Table Columns 3" w:semiHidden="1" w:unhideWhenUsed="1"/>
+    <w:lsdException w:name="Table Columns 4" w:semiHidden="1" w:unhideWhenUsed="1"/>
+    <w:lsdException w:name="Table Columns 5" w:semiHidden="1" w:unhideWhenUsed="1"/>
+    <w:lsdException w:name="Table Grid 1" w:semiHidden="1" w:unhideWhenUsed="1"/>
+    <w:lsdException w:name="Table Grid 2" w:semiHidden="1" w:unhideWhenUsed="1"/>
+    <w:lsdException w:name="Table Grid 3" w:semiHidden="1" w:unhideWhenUsed="1"/>
+    <w:lsdException w:name="Table Grid 4" w:semiHidden="1" w:unhideWhenUsed="1"/>
+    <w:lsdException w:name="Table Grid 5" w:semiHidden="1" w:unhideWhenUsed="1"/>
+    <w:lsdException w:name="Table Grid 6" w:semiHidden="1" w:unhideWhenUsed="1"/>
+    <w:lsdException w:name="Table Grid 7" w:semiHidden="1" w:unhideWhenUsed="1"/>
+    <w:lsdException w:name="Table Grid 8" w:semiHidden="1" w:unhideWhenUsed="1"/>
+    <w:lsdException w:name="Table List 1" w:semiHidden="1" w:unhideWhenUsed="1"/>
+    <w:lsdException w:name="Table List 2" w:semiHidden="1" w:unhideWhenUsed="1"/>
+    <w:lsdException w:name="Table List 3" w:semiHidden="1" w:unhideWhenUsed="1"/>
+    <w:lsdException w:name="Table List 4" w:semiHidden="1" w:unhideWhenUsed="1"/>
+    <w:lsdException w:name="Table List 5" w:semiHidden="1" w:unhideWhenUsed="1"/>
+    <w:lsdException w:name="Table List 6" w:semiHidden="1" w:unhideWhenUsed="1"/>
+    <w:lsdException w:name="Table List 7" w:semiHidden="1" w:unhideWhenUsed="1"/>
+    <w:lsdException w:name="Table List 8" w:semiHidden="1" w:unhideWhenUsed="1"/>
+    <w:lsdException w:name="Table 3D effects 1" w:semiHidden="1" w:unhideWhenUsed="1"/>
+    <w:lsdException w:name="Table 3D effects 2" w:semiHidden="1" w:unhideWhenUsed="1"/>
+    <w:lsdException w:name="Table 3D effects 3" w:semiHidden="1" w:unhideWhenUsed="1"/>
+    <w:lsdException w:name="Table Contemporary" w:semiHidden="1" w:unhideWhenUsed="1"/>
+    <w:lsdException w:name="Table Elegant" w:semiHidden="1" w:unhideWhenUsed="1"/>
+    <w:lsdException w:name="Table Professional" w:semiHidden="1" w:unhideWhenUsed="1"/>
+    <w:lsdException w:name="Table Subtle 1" w:semiHidden="1" w:unhideWhenUsed="1"/>
+    <w:lsdException w:name="Table Subtle 2" w:semiHidden="1" w:unhideWhenUsed="1"/>
+    <w:lsdException w:name="Table Web 1" w:semiHidden="1" w:unhideWhenUsed="1"/>
+    <w:lsdException w:name="Table Web 2" w:semiHidden="1" w:unhideWhenUsed="1"/>
+    <w:lsdException w:name="Table Web 3" w:semiHidden="1" w:unhideWhenUsed="1"/>
+    <w:lsdException w:name="Balloon Text" w:semiHidden="1" w:unhideWhenUsed="1"/>
+    <w:lsdException w:name="Table Grid" w:uiPriority="39"/>
+    <w:lsdException w:name="Table Theme" w:semiHidden="1" w:unhideWhenUsed="1"/>
+    <w:lsdException w:name="Placeholder Text" w:semiHidden="1"/>
+    <w:lsdException w:name="No Spacing" w:uiPriority="1" w:qFormat="1"/>
+    <w:lsdException w:name="Light Shading" w:uiPriority="60"/>
+    <w:lsdException w:name="Light List" w:uiPriority="61"/>
+    <w:lsdException w:name="Light Grid" w:uiPriority="62"/>
+    <w:lsdException w:name="Medium Shading 1" w:uiPriority="63"/>
+    <w:lsdException w:name="Medium Shading 2" w:uiPriority="64"/>
+    <w:lsdException w:name="Medium List 1" w:uiPriority="65"/>
+    <w:lsdException w:name="Medium List 2" w:uiPriority="66"/>
+    <w:lsdException w:name="Medium Grid 1" w:uiPriority="67"/>
+    <w:lsdException w:name="Medium Grid 2" w:uiPriority="68"/>
+    <w:lsdException w:name="Medium Grid 3" w:uiPriority="69"/>
+    <w:lsdException w:name="Dark List" w:uiPriority="70"/>
+    <w:lsdException w:name="Colorful Shading" w:uiPriority="71"/>
+    <w:lsdException w:name="Colorful List" w:uiPriority="72"/>
+    <w:lsdException w:name="Colorful Grid" w:uiPriority="73"/>
+    <w:lsdException w:name="Light Shading Accent 1" w:uiPriority="60"/>
+    <w:lsdException w:name="Light List Accent 1" w:uiPriority="61"/>
+    <w:lsdException w:name="Light Grid Accent 1" w:uiPriority="62"/>
+    <w:lsdException w:name="Medium Shading 1 Accent 1" w:uiPriority="63"/>
+    <w:lsdException w:name="Medium Shading 2 Accent 1" w:uiPriority="64"/>
+    <w:lsdException w:name="Medium List 1 Accent 1" w:uiPriority="65"/>
+    <w:lsdException w:name="Revision" w:semiHidden="1"/>
+    <w:lsdException w:name="List Paragraph" w:uiPriority="34" w:qFormat="1"/>
+    <w:lsdException w:name="Quote" w:uiPriority="29" w:qFormat="1"/>
+    <w:lsdException w:name="Intense Quote" w:uiPriority="30" w:qFormat="1"/>
+    <w:lsdException w:name="Medium List 2 Accent 1" w:uiPriority="66"/>
+    <w:lsdException w:name="Medium Grid 1 Accent 1" w:uiPriority="67"/>
+    <w:lsdException w:name="Medium Grid 2 Accent 1" w:uiPriority="68"/>
+    <w:lsdException w:name="Medium Grid 3 Accent 1" w:uiPriority="69"/>
+    <w:lsdException w:name="Dark List Accent 1" w:uiPriority="70"/>
+    <w:lsdException w:name="Colorful Shading Accent 1" w:uiPriority="71"/>
+    <w:lsdException w:name="Colorful List Accent 1" w:uiPriority="72"/>
+    <w:lsdException w:name="Colorful Grid Accent 1" w:uiPriority="73"/>
+    <w:lsdException w:name="Light Shading Accent 2" w:uiPriority="60"/>
+    <w:lsdException w:name="Light List Accent 2" w:uiPriority="61"/>
+    <w:lsdException w:name="Light Grid Accent 2" w:uiPriority="62"/>
+    <w:lsdException w:name="Medium Shading 1 Accent 2" w:uiPriority="63"/>
+    <w:lsdException w:name="Medium Shading 2 Accent 2" w:uiPriority="64"/>
+    <w:lsdException w:name="Medium List 1 Accent 2" w:uiPriority="65"/>
+    <w:lsdException w:name="Medium List 2 Accent 2" w:uiPriority="66"/>
+    <w:lsdException w:name="Medium Grid 1 Accent 2" w:uiPriority="67"/>
+    <w:lsdException w:name="Medium Grid 2 Accent 2" w:uiPriority="68"/>
+    <w:lsdException w:name="Medium Grid 3 Accent 2" w:uiPriority="69"/>
+    <w:lsdException w:name="Dark List Accent 2" w:uiPriority="70"/>
+    <w:lsdException w:name="Colorful Shading Accent 2" w:uiPriority="71"/>
+    <w:lsdException w:name="Colorful List Accent 2" w:uiPriority="72"/>
+    <w:lsdException w:name="Colorful Grid Accent 2" w:uiPriority="73"/>
+    <w:lsdException w:name="Light Shading Accent 3" w:uiPriority="60"/>
+    <w:lsdException w:name="Light List Accent 3" w:uiPriority="61"/>
+    <w:lsdException w:name="Light Grid Accent 3" w:uiPriority="62"/>
+    <w:lsdException w:name="Medium Shading 1 Accent 3" w:uiPriority="63"/>
+    <w:lsdException w:name="Medium Shading 2 Accent 3" w:uiPriority="64"/>
+    <w:lsdException w:name="Medium List 1 Accent 3" w:uiPriority="65"/>
+    <w:lsdException w:name="Medium List 2 Accent 3" w:uiPriority="66"/>
+    <w:lsdException w:name="Medium Grid 1 Accent 3" w:uiPriority="67"/>
+    <w:lsdException w:name="Medium Grid 2 Accent 3" w:uiPriority="68"/>
+    <w:lsdException w:name="Medium Grid 3 Accent 3" w:uiPriority="69"/>
+    <w:lsdException w:name="Dark List Accent 3" w:uiPriority="70"/>
+    <w:lsdException w:name="Colorful Shading Accent 3" w:uiPriority="71"/>
+    <w:lsdException w:name="Colorful List Accent 3" w:uiPriority="72"/>
+    <w:lsdException w:name="Colorful Grid Accent 3" w:uiPriority="73"/>
+    <w:lsdException w:name="Light Shading Accent 4" w:uiPriority="60"/>
+    <w:lsdException w:name="Light List Accent 4" w:uiPriority="61"/>
+    <w:lsdException w:name="Light Grid Accent 4" w:uiPriority="62"/>
+    <w:lsdException w:name="Medium Shading 1 Accent 4" w:uiPriority="63"/>
+    <w:lsdException w:name="Medium Shading 2 Accent 4" w:uiPriority="64"/>
+    <w:lsdException w:name="Medium List 1 Accent 4" w:uiPriority="65"/>
+    <w:lsdException w:name="Medium List 2 Accent 4" w:uiPriority="66"/>
+    <w:lsdException w:name="Medium Grid 1 Accent 4" w:uiPriority="67"/>
+    <w:lsdException w:name="Medium Grid 2 Accent 4" w:uiPriority="68"/>
+    <w:lsdException w:name="Medium Grid 3 Accent 4" w:uiPriority="69"/>
+    <w:lsdException w:name="Dark List Accent 4" w:uiPriority="70"/>
+    <w:lsdException w:name="Colorful Shading Accent 4" w:uiPriority="71"/>
+    <w:lsdException w:name="Colorful List Accent 4" w:uiPriority="72"/>
+    <w:lsdException w:name="Colorful Grid Accent 4" w:uiPriority="73"/>
+    <w:lsdException w:name="Light Shading Accent 5" w:uiPriority="60"/>
+    <w:lsdException w:name="Light List Accent 5" w:uiPriority="61"/>
+    <w:lsdException w:name="Light Grid Accent 5" w:uiPriority="62"/>
+    <w:lsdException w:name="Medium Shading 1 Accent 5" w:uiPriority="63"/>
+    <w:lsdException w:name="Medium Shading 2 Accent 5" w:uiPriority="64"/>
+    <w:lsdException w:name="Medium List 1 Accent 5" w:uiPriority="65"/>
+    <w:lsdException w:name="Medium List 2 Accent 5" w:uiPriority="66"/>
+    <w:lsdException w:name="Medium Grid 1 Accent 5" w:uiPriority="67"/>
+    <w:lsdException w:name="Medium Grid 2 Accent 5" w:uiPriority="68"/>
+    <w:lsdException w:name="Medium Grid 3 Accent 5" w:uiPriority="69"/>
+    <w:lsdException w:name="Dark List Accent 5" w:uiPriority="70"/>
+    <w:lsdException w:name="Colorful Shading Accent 5" w:uiPriority="71"/>
+    <w:lsdException w:name="Colorful List Accent 5" w:uiPriority="72"/>
+    <w:lsdException w:name="Colorful Grid Accent 5" w:uiPriority="73"/>
+    <w:lsdException w:name="Light Shading Accent 6" w:uiPriority="60"/>
+    <w:lsdException w:name="Light List Accent 6" w:uiPriority="61"/>
+    <w:lsdException w:name="Light Grid Accent 6" w:uiPriority="62"/>
+    <w:lsdException w:name="Medium Shading 1 Accent 6" w:uiPriority="63"/>
+    <w:lsdException w:name="Medium Shading 2 Accent 6" w:uiPriority="64"/>
+    <w:lsdException w:name="Medium List 1 Accent 6" w:uiPriority="65"/>
+    <w:lsdException w:name="Medium List 2 Accent 6" w:uiPriority="66"/>
+    <w:lsdException w:name="Medium Grid 1 Accent 6" w:uiPriority="67"/>
+    <w:lsdException w:name="Medium Grid 2 Accent 6" w:uiPriority="68"/>
+    <w:lsdException w:name="Medium Grid 3 Accent 6" w:uiPriority="69"/>
+    <w:lsdException w:name="Dark List Accent 6" w:uiPriority="70"/>
+    <w:lsdException w:name="Colorful Shading Accent 6" w:uiPriority="71"/>
+    <w:lsdException w:name="Colorful List Accent 6" w:uiPriority="72"/>
+    <w:lsdException w:name="Colorful Grid Accent 6" w:uiPriority="73"/>
+    <w:lsdException w:name="Subtle Emphasis" w:uiPriority="19" w:qFormat="1"/>
+    <w:lsdException w:name="Intense Emphasis" w:uiPriority="21" w:qFormat="1"/>
+    <w:lsdException w:name="Subtle Reference" w:uiPriority="31" w:qFormat="1"/>
+    <w:lsdException w:name="Intense Reference" w:uiPriority="32" w:qFormat="1"/>
+    <w:lsdException w:name="Book Title" w:uiPriority="33" w:qFormat="1"/>
+    <w:lsdException w:name="Bibliography" w:semiHidden="1" w:uiPriority="37" w:unhideWhenUsed="1"/>
+    <w:lsdException w:name="TOC Heading" w:semiHidden="1" w:uiPriority="39" w:unhideWhenUsed="1" w:qFormat="1"/>
+    <w:lsdException w:name="Plain Table 1" w:uiPriority="41"/>
+    <w:lsdException w:name="Plain Table 2" w:uiPriority="42"/>
+    <w:lsdException w:name="Plain Table 3" w:uiPriority="43"/>
+    <w:lsdException w:name="Plain Table 4" w:uiPriority="44"/>
+    <w:lsdException w:name="Plain Table 5" w:uiPriority="45"/>
+    <w:lsdException w:name="Grid Table Light" w:uiPriority="40"/>
+    <w:lsdException w:name="Grid Table 1 Light" w:uiPriority="46"/>
+    <w:lsdException w:name="Grid Table 2" w:uiPriority="47"/>
+    <w:lsdException w:name="Grid Table 3" w:uiPriority="48"/>
+    <w:lsdException w:name="Grid Table 4" w:uiPriority="49"/>
+    <w:lsdException w:name="Grid Table 5 Dark" w:uiPriority="50"/>
+    <w:lsdException w:name="Grid Table 6 Colorful" w:uiPriority="51"/>
+    <w:lsdException w:name="Grid Table 7 Colorful" w:uiPriority="52"/>
+    <w:lsdException w:name="Grid Table 1 Light Accent 1" w:uiPriority="46"/>
+    <w:lsdException w:name="Grid Table 2 Accent 1" w:uiPriority="47"/>
+    <w:lsdException w:name="Grid Table 3 Accent 1" w:uiPriority="48"/>
+    <w:lsdException w:name="Grid Table 4 Accent 1" w:uiPriority="49"/>
+    <w:lsdException w:name="Grid Table 5 Dark Accent 1" w:uiPriority="50"/>
+    <w:lsdException w:name="Grid Table 6 Colorful Accent 1" w:uiPriority="51"/>
+    <w:lsdException w:name="Grid Table 7 Colorful Accent 1" w:uiPriority="52"/>
+    <w:lsdException w:name="Grid Table 1 Light Accent 2" w:uiPriority="46"/>
+    <w:lsdException w:name="Grid Table 2 Accent 2" w:uiPriority="47"/>
+    <w:lsdException w:name="Grid Table 3 Accent 2" w:uiPriority="48"/>
+    <w:lsdException w:name="Grid Table 4 Accent 2" w:uiPriority="49"/>
+    <w:lsdException w:name="Grid Table 5 Dark Accent 2" w:uiPriority="50"/>
+    <w:lsdException w:name="Grid Table 6 Colorful Accent 2" w:uiPriority="51"/>
+    <w:lsdException w:name="Grid Table 7 Colorful Accent 2" w:uiPriority="52"/>
+    <w:lsdException w:name="Grid Table 1 Light Accent 3" w:uiPriority="46"/>
+    <w:lsdException w:name="Grid Table 2 Accent 3" w:uiPriority="47"/>
+    <w:lsdException w:name="Grid Table 3 Accent 3" w:uiPriority="48"/>
+    <w:lsdException w:name="Grid Table 4 Accent 3" w:uiPriority="49"/>
+    <w:lsdException w:name="Grid Table 5 Dark Accent 3" w:uiPriority="50"/>
+    <w:lsdException w:name="Grid Table 6 Colorful Accent 3" w:uiPriority="51"/>
+    <w:lsdException w:name="Grid Table 7 Colorful Accent 3" w:uiPriority="52"/>
+    <w:lsdException w:name="Grid Table 1 Light Accent 4" w:uiPriority="46"/>
+    <w:lsdException w:name="Grid Table 2 Accent 4" w:uiPriority="47"/>
+    <w:lsdException w:name="Grid Table 3 Accent 4" w:uiPriority="48"/>
+    <w:lsdException w:name="Grid Table 4 Accent 4" w:uiPriority="49"/>
+    <w:lsdException w:name="Grid Table 5 Dark Accent 4" w:uiPriority="50"/>
+    <w:lsdException w:name="Grid Table 6 Colorful Accent 4" w:uiPriority="51"/>
+    <w:lsdException w:name="Grid Table 7 Colorful Accent 4" w:uiPriority="52"/>
+    <w:lsdException w:name="Grid Table 1 Light Accent 5" w:uiPriority="46"/>
+    <w:lsdException w:name="Grid Table 2 Accent 5" w:uiPriority="47"/>
+    <w:lsdException w:name="Grid Table 3 Accent 5" w:uiPriority="48"/>
+    <w:lsdException w:name="Grid Table 4 Accent 5" w:uiPriority="49"/>
+    <w:lsdException w:name="Grid Table 5 Dark Accent 5" w:uiPriority="50"/>
+    <w:lsdException w:name="Grid Table 6 Colorful Accent 5" w:uiPriority="51"/>
+    <w:lsdException w:name="Grid Table 7 Colorful Accent 5" w:uiPriority="52"/>
+    <w:lsdException w:name="Grid Table 1 Light Accent 6" w:uiPriority="46"/>
+    <w:lsdException w:name="Grid Table 2 Accent 6" w:uiPriority="47"/>
+    <w:lsdException w:name="Grid Table 3 Accent 6" w:uiPriority="48"/>
+    <w:lsdException w:name="Grid Table 4 Accent 6" w:uiPriority="49"/>
+    <w:lsdException w:name="Grid Table 5 Dark Accent 6" w:uiPriority="50"/>
+    <w:lsdException w:name="Grid Table 6 Colorful Accent 6" w:uiPriority="51"/>
+    <w:lsdException w:name="Grid Table 7 Colorful Accent 6" w:uiPriority="52"/>
+    <w:lsdException w:name="List Table 1 Light" w:uiPriority="46"/>
+    <w:lsdException w:name="List Table 2" w:uiPriority="47"/>
+    <w:lsdException w:name="List Table 3" w:uiPriority="48"/>
+    <w:lsdException w:name="List Table 4" w:uiPriority="49"/>
+    <w:lsdException w:name="List Table 5 Dark" w:uiPriority="50"/>
+    <w:lsdException w:name="List Table 6 Colorful" w:uiPriority="51"/>
+    <w:lsdException w:name="List Table 7 Colorful" w:uiPriority="52"/>
+    <w:lsdException w:name="List Table 1 Light Accent 1" w:uiPriority="46"/>
+    <w:lsdException w:name="List Table 2 Accent 1" w:uiPriority="47"/>
+    <w:lsdException w:name="List Table 3 Accent 1" w:uiPriority="48"/>
+    <w:lsdException w:name="List Table 4 Accent 1" w:uiPriority="49"/>
+    <w:lsdException w:name="List Table 5 Dark Accent 1" w:uiPriority="50"/>
+    <w:lsdException w:name="List Table 6 Colorful Accent 1" w:uiPriority="51"/>
+    <w:lsdException w:name="List Table 7 Colorful Accent 1" w:uiPriority="52"/>
+    <w:lsdException w:name="List Table 1 Light Accent 2" w:uiPriority="46"/>
+    <w:lsdException w:name="List Table 2 Accent 2" w:uiPriority="47"/>
+    <w:lsdException w:name="List Table 3 Accent 2" w:uiPriority="48"/>
+    <w:lsdException w:name="List Table 4 Accent 2" w:uiPriority="49"/>
+    <w:lsdException w:name="List Table 5 Dark Accent 2" w:uiPriority="50"/>
+    <w:lsdException w:name="List Table 6 Colorful Accent 2" w:uiPriority="51"/>
+    <w:lsdException w:name="List Table 7 Colorful Accent 2" w:uiPriority="52"/>
+    <w:lsdException w:name="List Table 1 Light Accent 3" w:uiPriority="46"/>
+    <w:lsdException w:name="List Table 2 Accent 3" w:uiPriority="47"/>
+    <w:lsdException w:name="List Table 3 Accent 3" w:uiPriority="48"/>
+    <w:lsdException w:name="List Table 4 Accent 3" w:uiPriority="49"/>
+    <w:lsdException w:name="List Table 5 Dark Accent 3" w:uiPriority="50"/>
+    <w:lsdException w:name="List Table 6 Colorful Accent 3" w:uiPriority="51"/>
+    <w:lsdException w:name="List Table 7 Colorful Accent 3" w:uiPriority="52"/>
+    <w:lsdException w:name="List Table 1 Light Accent 4" w:uiPriority="46"/>
+    <w:lsdException w:name="List Table 2 Accent 4" w:uiPriority="47"/>
+    <w:lsdException w:name="List Table 3 Accent 4" w:uiPriority="48"/>
+    <w:lsdException w:name="List Table 4 Accent 4" w:uiPriority="49"/>
+    <w:lsdException w:name="List Table 5 Dark Accent 4" w:uiPriority="50"/>
+    <w:lsdException w:name="List Table 6 Colorful Accent 4" w:uiPriority="51"/>
+    <w:lsdException w:name="List Table 7 Colorful Accent 4" w:uiPriority="52"/>
+    <w:lsdException w:name="List Table 1 Light Accent 5" w:uiPriority="46"/>
+    <w:lsdException w:name="List Table 2 Accent 5" w:uiPriority="47"/>
+    <w:lsdException w:name="List Table 3 Accent 5" w:uiPriority="48"/>
+    <w:lsdException w:name="List Table 4 Accent 5" w:uiPriority="49"/>
+    <w:lsdException w:name="List Table 5 Dark Accent 5" w:uiPriority="50"/>
+    <w:lsdException w:name="List Table 6 Colorful Accent 5" w:uiPriority="51"/>
+    <w:lsdException w:name="List Table 7 Colorful Accent 5" w:uiPriority="52"/>
+    <w:lsdException w:name="List Table 1 Light Accent 6" w:uiPriority="46"/>
+    <w:lsdException w:name="List Table 2 Accent 6" w:uiPriority="47"/>
+    <w:lsdException w:name="List Table 3 Accent 6" w:uiPriority="48"/>
+    <w:lsdException w:name="List Table 4 Accent 6" w:uiPriority="49"/>
+    <w:lsdException w:name="List Table 5 Dark Accent 6" w:uiPriority="50"/>
+    <w:lsdException w:name="List Table 6 Colorful Accent 6" w:uiPriority="51"/>
+    <w:lsdException w:name="List Table 7 Colorful Accent 6" w:uiPriority="52"/>
+    <w:lsdException w:name="Mention" w:semiHidden="1" w:unhideWhenUsed="1"/>
+    <w:lsdException w:name="Smart Hyperlink" w:semiHidden="1" w:unhideWhenUsed="1"/>
+    <w:lsdException w:name="Hashtag" w:semiHidden="1" w:unhideWhenUsed="1"/>
+    <w:lsdException w:name="Unresolved Mention" w:semiHidden="1" w:unhideWhenUsed="1"/>
+    <w:lsdException w:name="Smart Link" w:semiHidden="1" w:unhideWhenUsed="1"/>
+  </w:latentStyles>
+  <w:style w:type="paragraph" w:default="1" w:styleId="Normal">
+    <w:name w:val="Normal"/>
+    <w:qFormat/>
   </w:style>
   <w:style w:type="paragraph" w:styleId="Heading1">
     <w:name w:val="heading 1"/>
     <w:basedOn w:val="Normal"/>
     <w:next w:val="Normal"/>
+    <w:uiPriority w:val="9"/>
+    <w:qFormat/>
     <w:pPr>
-      <w:keepNext w:val="1"/>
-      <w:keepLines w:val="1"/>
-      <w:pageBreakBefore w:val="0"/>
-      <w:spacing w:after="120" w:before="400" w:lineRule="auto"/>
+      <w:keepNext/>
+      <w:keepLines/>
+      <w:spacing w:before="400" w:after="120"/>
+      <w:outlineLvl w:val="0"/>
     </w:pPr>
     <w:rPr>
       <w:sz w:val="40"/>
@@ -546,14 +763,17 @@
     <w:name w:val="heading 2"/>
     <w:basedOn w:val="Normal"/>
     <w:next w:val="Normal"/>
+    <w:uiPriority w:val="9"/>
+    <w:semiHidden/>
+    <w:unhideWhenUsed/>
+    <w:qFormat/>
     <w:pPr>
-      <w:keepNext w:val="1"/>
-      <w:keepLines w:val="1"/>
-      <w:pageBreakBefore w:val="0"/>
-      <w:spacing w:after="120" w:before="360" w:lineRule="auto"/>
+      <w:keepNext/>
+      <w:keepLines/>
+      <w:spacing w:before="360" w:after="120"/>
+      <w:outlineLvl w:val="1"/>
     </w:pPr>
     <w:rPr>
-      <w:b w:val="0"/>
       <w:sz w:val="32"/>
       <w:szCs w:val="32"/>
     </w:rPr>
@@ -562,14 +782,17 @@
     <w:name w:val="heading 3"/>
     <w:basedOn w:val="Normal"/>
     <w:next w:val="Normal"/>
+    <w:uiPriority w:val="9"/>
+    <w:semiHidden/>
+    <w:unhideWhenUsed/>
+    <w:qFormat/>
     <w:pPr>
-      <w:keepNext w:val="1"/>
-      <w:keepLines w:val="1"/>
-      <w:pageBreakBefore w:val="0"/>
-      <w:spacing w:after="80" w:before="320" w:lineRule="auto"/>
+      <w:keepNext/>
+      <w:keepLines/>
+      <w:spacing w:before="320" w:after="80"/>
+      <w:outlineLvl w:val="2"/>
     </w:pPr>
     <w:rPr>
-      <w:b w:val="0"/>
       <w:color w:val="434343"/>
       <w:sz w:val="28"/>
       <w:szCs w:val="28"/>
@@ -579,11 +802,15 @@
     <w:name w:val="heading 4"/>
     <w:basedOn w:val="Normal"/>
     <w:next w:val="Normal"/>
+    <w:uiPriority w:val="9"/>
+    <w:semiHidden/>
+    <w:unhideWhenUsed/>
+    <w:qFormat/>
     <w:pPr>
-      <w:keepNext w:val="1"/>
-      <w:keepLines w:val="1"/>
-      <w:pageBreakBefore w:val="0"/>
-      <w:spacing w:after="80" w:before="280" w:lineRule="auto"/>
+      <w:keepNext/>
+      <w:keepLines/>
+      <w:spacing w:before="280" w:after="80"/>
+      <w:outlineLvl w:val="3"/>
     </w:pPr>
     <w:rPr>
       <w:color w:val="666666"/>
@@ -595,44 +822,76 @@
     <w:name w:val="heading 5"/>
     <w:basedOn w:val="Normal"/>
     <w:next w:val="Normal"/>
+    <w:uiPriority w:val="9"/>
+    <w:semiHidden/>
+    <w:unhideWhenUsed/>
+    <w:qFormat/>
     <w:pPr>
-      <w:keepNext w:val="1"/>
-      <w:keepLines w:val="1"/>
-      <w:pageBreakBefore w:val="0"/>
-      <w:spacing w:after="80" w:before="240" w:lineRule="auto"/>
+      <w:keepNext/>
+      <w:keepLines/>
+      <w:spacing w:before="240" w:after="80"/>
+      <w:outlineLvl w:val="4"/>
     </w:pPr>
     <w:rPr>
       <w:color w:val="666666"/>
-      <w:sz w:val="22"/>
-      <w:szCs w:val="22"/>
     </w:rPr>
   </w:style>
   <w:style w:type="paragraph" w:styleId="Heading6">
     <w:name w:val="heading 6"/>
     <w:basedOn w:val="Normal"/>
     <w:next w:val="Normal"/>
+    <w:uiPriority w:val="9"/>
+    <w:semiHidden/>
+    <w:unhideWhenUsed/>
+    <w:qFormat/>
     <w:pPr>
-      <w:keepNext w:val="1"/>
-      <w:keepLines w:val="1"/>
-      <w:pageBreakBefore w:val="0"/>
-      <w:spacing w:after="80" w:before="240" w:lineRule="auto"/>
+      <w:keepNext/>
+      <w:keepLines/>
+      <w:spacing w:before="240" w:after="80"/>
+      <w:outlineLvl w:val="5"/>
     </w:pPr>
     <w:rPr>
-      <w:i w:val="1"/>
+      <w:i/>
       <w:color w:val="666666"/>
-      <w:sz w:val="22"/>
-      <w:szCs w:val="22"/>
     </w:rPr>
+  </w:style>
+  <w:style w:type="character" w:default="1" w:styleId="DefaultParagraphFont">
+    <w:name w:val="Default Paragraph Font"/>
+    <w:uiPriority w:val="1"/>
+    <w:semiHidden/>
+    <w:unhideWhenUsed/>
+  </w:style>
+  <w:style w:type="table" w:default="1" w:styleId="TableNormal">
+    <w:name w:val="Normal Table"/>
+    <w:uiPriority w:val="99"/>
+    <w:semiHidden/>
+    <w:unhideWhenUsed/>
+    <w:tblPr>
+      <w:tblInd w:w="0" w:type="dxa"/>
+      <w:tblCellMar>
+        <w:top w:w="0" w:type="dxa"/>
+        <w:left w:w="108" w:type="dxa"/>
+        <w:bottom w:w="0" w:type="dxa"/>
+        <w:right w:w="108" w:type="dxa"/>
+      </w:tblCellMar>
+    </w:tblPr>
+  </w:style>
+  <w:style w:type="numbering" w:default="1" w:styleId="NoList">
+    <w:name w:val="No List"/>
+    <w:uiPriority w:val="99"/>
+    <w:semiHidden/>
+    <w:unhideWhenUsed/>
   </w:style>
   <w:style w:type="paragraph" w:styleId="Title">
     <w:name w:val="Title"/>
     <w:basedOn w:val="Normal"/>
     <w:next w:val="Normal"/>
+    <w:uiPriority w:val="10"/>
+    <w:qFormat/>
     <w:pPr>
-      <w:keepNext w:val="1"/>
-      <w:keepLines w:val="1"/>
-      <w:pageBreakBefore w:val="0"/>
-      <w:spacing w:after="60" w:before="0" w:lineRule="auto"/>
+      <w:keepNext/>
+      <w:keepLines/>
+      <w:spacing w:after="60"/>
     </w:pPr>
     <w:rPr>
       <w:sz w:val="52"/>
@@ -643,15 +902,14 @@
     <w:name w:val="Subtitle"/>
     <w:basedOn w:val="Normal"/>
     <w:next w:val="Normal"/>
+    <w:uiPriority w:val="11"/>
+    <w:qFormat/>
     <w:pPr>
-      <w:keepNext w:val="1"/>
-      <w:keepLines w:val="1"/>
-      <w:pageBreakBefore w:val="0"/>
-      <w:spacing w:after="320" w:before="0" w:lineRule="auto"/>
+      <w:keepNext/>
+      <w:keepLines/>
+      <w:spacing w:after="320"/>
     </w:pPr>
     <w:rPr>
-      <w:rFonts w:ascii="Arial" w:cs="Arial" w:eastAsia="Arial" w:hAnsi="Arial"/>
-      <w:i w:val="0"/>
       <w:color w:val="666666"/>
       <w:sz w:val="30"/>
       <w:szCs w:val="30"/>
@@ -1110,13 +1368,34 @@
 </file>
 
 <file path=customXml/itemProps1.xml><?xml version="1.0" encoding="utf-8"?>
-<ds:datastoreItem xmlns:ds="http://schemas.openxmlformats.org/officeDocument/2006/customXml" ds:itemID="{6913610A-6D5E-4387-A0AC-1B6440C13C3B}"/>
+<ds:datastoreItem xmlns:ds="http://schemas.openxmlformats.org/officeDocument/2006/customXml" ds:itemID="{6913610A-6D5E-4387-A0AC-1B6440C13C3B}">
+  <ds:schemaRefs>
+    <ds:schemaRef ds:uri="http://schemas.microsoft.com/office/2006/metadata/contentType"/>
+    <ds:schemaRef ds:uri="http://schemas.microsoft.com/office/2006/metadata/properties/metaAttributes"/>
+    <ds:schemaRef ds:uri="http://www.w3.org/2001/XMLSchema"/>
+    <ds:schemaRef ds:uri="http://schemas.microsoft.com/office/2006/metadata/properties"/>
+    <ds:schemaRef ds:uri="http://schemas.openxmlformats.org/package/2006/metadata/core-properties"/>
+    <ds:schemaRef ds:uri="http://purl.org/dc/elements/1.1/"/>
+    <ds:schemaRef ds:uri="http://purl.org/dc/terms/"/>
+    <ds:schemaRef ds:uri="http://schemas.microsoft.com/internal/obd"/>
+    <ds:schemaRef ds:uri="http://schemas.microsoft.com/office/infopath/2007/PartnerControls"/>
+  </ds:schemaRefs>
+</ds:datastoreItem>
 </file>
 
 <file path=customXml/itemProps2.xml><?xml version="1.0" encoding="utf-8"?>
-<ds:datastoreItem xmlns:ds="http://schemas.openxmlformats.org/officeDocument/2006/customXml" ds:itemID="{72646495-813B-47D8-A5E1-6AD45BB71555}"/>
+<ds:datastoreItem xmlns:ds="http://schemas.openxmlformats.org/officeDocument/2006/customXml" ds:itemID="{72646495-813B-47D8-A5E1-6AD45BB71555}">
+  <ds:schemaRefs>
+    <ds:schemaRef ds:uri="http://schemas.microsoft.com/sharepoint/v3/contenttype/forms"/>
+  </ds:schemaRefs>
+</ds:datastoreItem>
 </file>
 
 <file path=customXml/itemProps3.xml><?xml version="1.0" encoding="utf-8"?>
-<ds:datastoreItem xmlns:ds="http://schemas.openxmlformats.org/officeDocument/2006/customXml" ds:itemID="{7EAE015D-2D1F-43DB-8E7D-6E37E74912EE}"/>
+<ds:datastoreItem xmlns:ds="http://schemas.openxmlformats.org/officeDocument/2006/customXml" ds:itemID="{7EAE015D-2D1F-43DB-8E7D-6E37E74912EE}">
+  <ds:schemaRefs>
+    <ds:schemaRef ds:uri="http://schemas.microsoft.com/office/2006/metadata/properties"/>
+    <ds:schemaRef ds:uri="http://schemas.microsoft.com/office/infopath/2007/PartnerControls"/>
+  </ds:schemaRefs>
+</ds:datastoreItem>
 </file>
</xml_diff>